<commit_message>
added saving data to mysql, data display on the webpage has not been completed
</commit_message>
<xml_diff>
--- a/Opis_Projektu.docx
+++ b/Opis_Projektu.docx
@@ -50,6 +50,117 @@
     </w:p>
     <w:p>
       <w:r>
+        <w:t xml:space="preserve">znaleźć </w:t>
+      </w:r>
+      <w:proofErr w:type="spellStart"/>
+      <w:r>
+        <w:t>template</w:t>
+      </w:r>
+      <w:proofErr w:type="spellEnd"/>
+      <w:r>
+        <w:t xml:space="preserve"> na aplikacje</w:t>
+      </w:r>
+      <w:r>
+        <w:br/>
+        <w:t xml:space="preserve">form for </w:t>
+      </w:r>
+      <w:proofErr w:type="spellStart"/>
+      <w:r>
+        <w:t>creating</w:t>
+      </w:r>
+      <w:proofErr w:type="spellEnd"/>
+      <w:r>
+        <w:t xml:space="preserve"> the </w:t>
+      </w:r>
+      <w:proofErr w:type="spellStart"/>
+      <w:r>
+        <w:t>package</w:t>
+      </w:r>
+      <w:proofErr w:type="spellEnd"/>
+      <w:r>
+        <w:t xml:space="preserve"> – </w:t>
+      </w:r>
+      <w:proofErr w:type="spellStart"/>
+      <w:r>
+        <w:t>extend</w:t>
+      </w:r>
+      <w:proofErr w:type="spellEnd"/>
+      <w:r>
+        <w:t xml:space="preserve"> the form</w:t>
+      </w:r>
+      <w:r>
+        <w:br/>
+        <w:t xml:space="preserve">tworzenie klas w </w:t>
+      </w:r>
+      <w:proofErr w:type="spellStart"/>
+      <w:r>
+        <w:t>typescriptie</w:t>
+      </w:r>
+      <w:proofErr w:type="spellEnd"/>
+      <w:r>
+        <w:t xml:space="preserve">: </w:t>
+      </w:r>
+      <w:proofErr w:type="spellStart"/>
+      <w:r>
+        <w:t>Package</w:t>
+      </w:r>
+      <w:proofErr w:type="spellEnd"/>
+      <w:r>
+        <w:t>()</w:t>
+      </w:r>
+      <w:r>
+        <w:br/>
+        <w:t>komponent na wyświetlenie paczek: (generacja komponentu, stworzyć tablice z paczkami, *</w:t>
+      </w:r>
+      <w:proofErr w:type="spellStart"/>
+      <w:r>
+        <w:t>ngFor</w:t>
+      </w:r>
+      <w:proofErr w:type="spellEnd"/>
+      <w:r>
+        <w:t>)</w:t>
+      </w:r>
+      <w:r>
+        <w:br/>
+      </w:r>
+    </w:p>
+    <w:p>
+      <w:r>
+        <w:t>Git</w:t>
+      </w:r>
+      <w:r>
+        <w:br/>
+      </w:r>
+      <w:proofErr w:type="spellStart"/>
+      <w:r>
+        <w:t>Bootstrap</w:t>
+      </w:r>
+      <w:proofErr w:type="spellEnd"/>
+      <w:r>
+        <w:br/>
+      </w:r>
+      <w:proofErr w:type="spellStart"/>
+      <w:r>
+        <w:t>Modules</w:t>
+      </w:r>
+      <w:proofErr w:type="spellEnd"/>
+      <w:r>
+        <w:t xml:space="preserve">: </w:t>
+      </w:r>
+      <w:proofErr w:type="spellStart"/>
+      <w:r>
+        <w:t>Forms</w:t>
+      </w:r>
+      <w:proofErr w:type="spellEnd"/>
+      <w:r>
+        <w:t xml:space="preserve">, </w:t>
+      </w:r>
+      <w:r>
+        <w:t>http, Routing</w:t>
+      </w:r>
+    </w:p>
+    <w:p>
+      <w:r>
         <w:t xml:space="preserve">Spring </w:t>
       </w:r>
       <w:proofErr w:type="spellStart"/>
@@ -78,6 +189,24 @@
       </w:r>
     </w:p>
     <w:p>
+      <w:r>
+        <w:t>Git</w:t>
+      </w:r>
+      <w:r>
+        <w:br/>
+        <w:t>@Controller</w:t>
+      </w:r>
+      <w:r>
+        <w:br/>
+        <w:t>@Service</w:t>
+      </w:r>
+      <w:r>
+        <w:br/>
+        <w:t>@Repository</w:t>
+      </w:r>
+    </w:p>
+    <w:p/>
+    <w:p>
       <w:proofErr w:type="spellStart"/>
       <w:r>
         <w:t>Maven</w:t>
@@ -97,6 +226,9 @@
         <w:t>GIT</w:t>
       </w:r>
     </w:p>
+    <w:p/>
+    <w:p/>
+    <w:p/>
     <w:p/>
     <w:p/>
     <w:p/>
@@ -237,6 +369,7 @@
     <w:lsdException w:name="HTML Sample" w:semiHidden="1" w:unhideWhenUsed="1"/>
     <w:lsdException w:name="HTML Typewriter" w:semiHidden="1" w:unhideWhenUsed="1"/>
     <w:lsdException w:name="HTML Variable" w:semiHidden="1" w:unhideWhenUsed="1"/>
+    <w:lsdException w:name="Normal Table" w:semiHidden="1" w:unhideWhenUsed="1"/>
     <w:lsdException w:name="annotation subject" w:semiHidden="1" w:unhideWhenUsed="1"/>
     <w:lsdException w:name="No List" w:semiHidden="1" w:unhideWhenUsed="1"/>
     <w:lsdException w:name="Outline List 1" w:semiHidden="1" w:unhideWhenUsed="1"/>
@@ -283,8 +416,10 @@
     <w:lsdException w:name="Table Subtle 2" w:semiHidden="1" w:unhideWhenUsed="1"/>
     <w:lsdException w:name="Table Web 1" w:semiHidden="1" w:unhideWhenUsed="1"/>
     <w:lsdException w:name="Table Web 2" w:semiHidden="1" w:unhideWhenUsed="1"/>
+    <w:lsdException w:name="Table Web 3" w:semiHidden="1" w:unhideWhenUsed="1"/>
     <w:lsdException w:name="Balloon Text" w:semiHidden="1" w:unhideWhenUsed="1"/>
     <w:lsdException w:name="Table Grid" w:uiPriority="39"/>
+    <w:lsdException w:name="Table Theme" w:semiHidden="1" w:unhideWhenUsed="1"/>
     <w:lsdException w:name="Placeholder Text" w:semiHidden="1"/>
     <w:lsdException w:name="No Spacing" w:uiPriority="1" w:qFormat="1"/>
     <w:lsdException w:name="Light Shading" w:uiPriority="60"/>

</xml_diff>